<commit_message>
V02: Minor formatting edits + editing of Engraving standards file
</commit_message>
<xml_diff>
--- a/Admin and Fonts/Notes on Engraving Standards.docx
+++ b/Admin and Fonts/Notes on Engraving Standards.docx
@@ -715,25 +715,7 @@
           <w:sz w:val="20"/>
           <w:szCs w:val="20"/>
         </w:rPr>
-        <w:t xml:space="preserve">The harp is tuned a quarter tone down. As such, any </w:t>
-      </w:r>
-      <w:r>
-        <w:rPr>
-          <w:rFonts w:ascii="Times" w:eastAsia="Times" w:hAnsi="Times" w:cs="Times"/>
-          <w:bCs/>
-          <w:sz w:val="20"/>
-          <w:szCs w:val="20"/>
-        </w:rPr>
-        <w:t>non-quartertone</w:t>
-      </w:r>
-      <w:r>
-        <w:rPr>
-          <w:rFonts w:ascii="Times" w:eastAsia="Times" w:hAnsi="Times" w:cs="Times"/>
-          <w:bCs/>
-          <w:sz w:val="20"/>
-          <w:szCs w:val="20"/>
-        </w:rPr>
-        <w:t xml:space="preserve"> pitches in the harp would be incorrect. Do keep a lookout for that.</w:t>
+        <w:t>The harp is tuned a quarter tone down. As such, any non-quartertone pitches in the harp would be incorrect. Do keep a lookout for that.</w:t>
       </w:r>
     </w:p>
     <w:p>
@@ -956,6 +938,39 @@
         </w:numPr>
         <w:rPr>
           <w:rFonts w:ascii="Times" w:eastAsia="Times" w:hAnsi="Times" w:cs="Times"/>
+          <w:bCs/>
+          <w:sz w:val="20"/>
+          <w:szCs w:val="20"/>
+        </w:rPr>
+      </w:pPr>
+      <w:r>
+        <w:rPr>
+          <w:rFonts w:ascii="Times" w:eastAsia="Times" w:hAnsi="Times" w:cs="Times"/>
+          <w:b/>
+          <w:sz w:val="20"/>
+          <w:szCs w:val="20"/>
+        </w:rPr>
+        <w:t xml:space="preserve">Slurs – </w:t>
+      </w:r>
+      <w:r>
+        <w:rPr>
+          <w:rFonts w:ascii="Times" w:eastAsia="Times" w:hAnsi="Times" w:cs="Times"/>
+          <w:bCs/>
+          <w:sz w:val="20"/>
+          <w:szCs w:val="20"/>
+        </w:rPr>
+        <w:t>For Grace note slurs, please change thickness to 0.09.</w:t>
+      </w:r>
+    </w:p>
+    <w:p>
+      <w:pPr>
+        <w:pStyle w:val="ListParagraph"/>
+        <w:numPr>
+          <w:ilvl w:val="0"/>
+          <w:numId w:val="4"/>
+        </w:numPr>
+        <w:rPr>
+          <w:rFonts w:ascii="Times" w:eastAsia="Times" w:hAnsi="Times" w:cs="Times"/>
           <w:b/>
           <w:sz w:val="20"/>
           <w:szCs w:val="20"/>
@@ -1010,15 +1025,6 @@
           <w:bCs/>
           <w:sz w:val="20"/>
           <w:szCs w:val="20"/>
-        </w:rPr>
-      </w:pPr>
-    </w:p>
-    <w:p>
-      <w:pPr>
-        <w:jc w:val="center"/>
-        <w:rPr>
-          <w:rFonts w:ascii="Times" w:eastAsia="Times" w:hAnsi="Times" w:cs="Times"/>
-          <w:b/>
         </w:rPr>
       </w:pPr>
     </w:p>

</xml_diff>